<commit_message>
Added initial usability test
</commit_message>
<xml_diff>
--- a/Documents/Test Reports/Test report.docx
+++ b/Documents/Test Reports/Test report.docx
@@ -18,15 +18,7 @@
     </w:p>
     <w:p>
       <w:r>
-        <w:t xml:space="preserve">Currently we are forced to do our input and output tests manually because there are technical limitations with the technologies that we are using. The </w:t>
-      </w:r>
-      <w:proofErr w:type="spellStart"/>
-      <w:r>
-        <w:t>Webpack</w:t>
-      </w:r>
-      <w:proofErr w:type="spellEnd"/>
-      <w:r>
-        <w:t xml:space="preserve"> system that we are implementing is conflicting with the jasmin</w:t>
+        <w:t>Currently we are forced to do our input and output tests manually because there are technical limitations with the technologies that we are using. The Webpack system that we are implementing is conflicting with the jasmin</w:t>
       </w:r>
       <w:r>
         <w:t>e</w:t>
@@ -96,14 +88,27 @@
       <w:r>
         <w:t xml:space="preserve">Figure </w:t>
       </w:r>
-      <w:fldSimple w:instr=" SEQ Figure \* ARABIC ">
-        <w:r>
-          <w:rPr>
-            <w:noProof/>
-          </w:rPr>
-          <w:t>1</w:t>
-        </w:r>
-      </w:fldSimple>
+      <w:r>
+        <w:fldChar w:fldCharType="begin"/>
+      </w:r>
+      <w:r>
+        <w:instrText xml:space="preserve"> SEQ Figure \* ARABIC </w:instrText>
+      </w:r>
+      <w:r>
+        <w:fldChar w:fldCharType="separate"/>
+      </w:r>
+      <w:r>
+        <w:rPr>
+          <w:noProof/>
+        </w:rPr>
+        <w:t>1</w:t>
+      </w:r>
+      <w:r>
+        <w:rPr>
+          <w:noProof/>
+        </w:rPr>
+        <w:fldChar w:fldCharType="end"/>
+      </w:r>
       <w:r>
         <w:t xml:space="preserve">: </w:t>
       </w:r>
@@ -271,14 +276,27 @@
       <w:r>
         <w:t xml:space="preserve">Figure </w:t>
       </w:r>
-      <w:fldSimple w:instr=" SEQ Figure \* ARABIC ">
-        <w:r>
-          <w:rPr>
-            <w:noProof/>
-          </w:rPr>
-          <w:t>2</w:t>
-        </w:r>
-      </w:fldSimple>
+      <w:r>
+        <w:fldChar w:fldCharType="begin"/>
+      </w:r>
+      <w:r>
+        <w:instrText xml:space="preserve"> SEQ Figure \* ARABIC </w:instrText>
+      </w:r>
+      <w:r>
+        <w:fldChar w:fldCharType="separate"/>
+      </w:r>
+      <w:r>
+        <w:rPr>
+          <w:noProof/>
+        </w:rPr>
+        <w:t>2</w:t>
+      </w:r>
+      <w:r>
+        <w:rPr>
+          <w:noProof/>
+        </w:rPr>
+        <w:fldChar w:fldCharType="end"/>
+      </w:r>
       <w:r>
         <w:t>: EVAL install error</w:t>
       </w:r>
@@ -291,14 +309,1904 @@
         <w:lastRenderedPageBreak/>
         <w:t>Usability testing:</w:t>
       </w:r>
-      <w:bookmarkStart w:id="0" w:name="_GoBack"/>
-      <w:bookmarkEnd w:id="0"/>
+    </w:p>
+    <w:tbl>
+      <w:tblPr>
+        <w:tblStyle w:val="TableGrid"/>
+        <w:tblpPr w:leftFromText="180" w:rightFromText="180" w:vertAnchor="page" w:horzAnchor="margin" w:tblpY="2491"/>
+        <w:tblW w:w="0" w:type="auto"/>
+        <w:tblLook w:val="04A0" w:firstRow="1" w:lastRow="0" w:firstColumn="1" w:lastColumn="0" w:noHBand="0" w:noVBand="1"/>
+      </w:tblPr>
+      <w:tblGrid>
+        <w:gridCol w:w="535"/>
+        <w:gridCol w:w="2231"/>
+        <w:gridCol w:w="238"/>
+        <w:gridCol w:w="1131"/>
+        <w:gridCol w:w="873"/>
+        <w:gridCol w:w="1002"/>
+        <w:gridCol w:w="1002"/>
+        <w:gridCol w:w="1713"/>
+      </w:tblGrid>
+      <w:tr>
+        <w:tc>
+          <w:tcPr>
+            <w:tcW w:w="535" w:type="dxa"/>
+          </w:tcPr>
+          <w:p>
+            <w:pPr>
+              <w:rPr>
+                <w:lang w:val="en-US"/>
+              </w:rPr>
+            </w:pPr>
+          </w:p>
+        </w:tc>
+        <w:tc>
+          <w:tcPr>
+            <w:tcW w:w="2231" w:type="dxa"/>
+          </w:tcPr>
+          <w:p>
+            <w:pPr>
+              <w:rPr>
+                <w:lang w:val="en-US"/>
+              </w:rPr>
+            </w:pPr>
+            <w:r>
+              <w:rPr>
+                <w:lang w:val="en-US"/>
+              </w:rPr>
+              <w:t>Task</w:t>
+            </w:r>
+          </w:p>
+        </w:tc>
+        <w:tc>
+          <w:tcPr>
+            <w:tcW w:w="238" w:type="dxa"/>
+          </w:tcPr>
+          <w:p>
+            <w:pPr>
+              <w:rPr>
+                <w:lang w:val="en-US"/>
+              </w:rPr>
+            </w:pPr>
+          </w:p>
+        </w:tc>
+        <w:tc>
+          <w:tcPr>
+            <w:tcW w:w="1131" w:type="dxa"/>
+          </w:tcPr>
+          <w:p>
+            <w:pPr>
+              <w:rPr>
+                <w:lang w:val="en-US"/>
+              </w:rPr>
+            </w:pPr>
+            <w:r>
+              <w:rPr>
+                <w:lang w:val="en-US"/>
+              </w:rPr>
+              <w:t>Very Easy</w:t>
+            </w:r>
+          </w:p>
+        </w:tc>
+        <w:tc>
+          <w:tcPr>
+            <w:tcW w:w="873" w:type="dxa"/>
+          </w:tcPr>
+          <w:p>
+            <w:pPr>
+              <w:rPr>
+                <w:lang w:val="en-US"/>
+              </w:rPr>
+            </w:pPr>
+          </w:p>
+        </w:tc>
+        <w:tc>
+          <w:tcPr>
+            <w:tcW w:w="1002" w:type="dxa"/>
+          </w:tcPr>
+          <w:p>
+            <w:pPr>
+              <w:rPr>
+                <w:lang w:val="en-US"/>
+              </w:rPr>
+            </w:pPr>
+          </w:p>
+        </w:tc>
+        <w:tc>
+          <w:tcPr>
+            <w:tcW w:w="1002" w:type="dxa"/>
+          </w:tcPr>
+          <w:p>
+            <w:pPr>
+              <w:rPr>
+                <w:lang w:val="en-US"/>
+              </w:rPr>
+            </w:pPr>
+          </w:p>
+        </w:tc>
+        <w:tc>
+          <w:tcPr>
+            <w:tcW w:w="1713" w:type="dxa"/>
+          </w:tcPr>
+          <w:p>
+            <w:pPr>
+              <w:rPr>
+                <w:lang w:val="en-US"/>
+              </w:rPr>
+            </w:pPr>
+            <w:r>
+              <w:rPr>
+                <w:lang w:val="en-US"/>
+              </w:rPr>
+              <w:t>Very Difficult</w:t>
+            </w:r>
+          </w:p>
+        </w:tc>
+      </w:tr>
+      <w:tr>
+        <w:tc>
+          <w:tcPr>
+            <w:tcW w:w="535" w:type="dxa"/>
+          </w:tcPr>
+          <w:p>
+            <w:pPr>
+              <w:rPr>
+                <w:lang w:val="en-US"/>
+              </w:rPr>
+            </w:pPr>
+            <w:r>
+              <w:rPr>
+                <w:lang w:val="en-US"/>
+              </w:rPr>
+              <w:t>1</w:t>
+            </w:r>
+          </w:p>
+        </w:tc>
+        <w:tc>
+          <w:tcPr>
+            <w:tcW w:w="2231" w:type="dxa"/>
+          </w:tcPr>
+          <w:p>
+            <w:pPr>
+              <w:rPr>
+                <w:lang w:val="en-US"/>
+              </w:rPr>
+            </w:pPr>
+            <w:r>
+              <w:rPr>
+                <w:lang w:val="en-US"/>
+              </w:rPr>
+              <w:t>Upload new .</w:t>
+            </w:r>
+            <w:proofErr w:type="spellStart"/>
+            <w:r>
+              <w:rPr>
+                <w:lang w:val="en-US"/>
+              </w:rPr>
+              <w:t>obj</w:t>
+            </w:r>
+            <w:proofErr w:type="spellEnd"/>
+            <w:r>
+              <w:rPr>
+                <w:lang w:val="en-US"/>
+              </w:rPr>
+              <w:t xml:space="preserve"> file or </w:t>
+            </w:r>
+            <w:proofErr w:type="gramStart"/>
+            <w:r>
+              <w:rPr>
+                <w:lang w:val="en-US"/>
+              </w:rPr>
+              <w:t>other</w:t>
+            </w:r>
+            <w:proofErr w:type="gramEnd"/>
+            <w:r>
+              <w:rPr>
+                <w:lang w:val="en-US"/>
+              </w:rPr>
+              <w:t xml:space="preserve"> format into web interface</w:t>
+            </w:r>
+          </w:p>
+        </w:tc>
+        <w:tc>
+          <w:tcPr>
+            <w:tcW w:w="238" w:type="dxa"/>
+          </w:tcPr>
+          <w:p>
+            <w:pPr>
+              <w:rPr>
+                <w:lang w:val="en-US"/>
+              </w:rPr>
+            </w:pPr>
+          </w:p>
+        </w:tc>
+        <w:tc>
+          <w:tcPr>
+            <w:tcW w:w="1131" w:type="dxa"/>
+          </w:tcPr>
+          <w:p>
+            <w:pPr>
+              <w:rPr>
+                <w:lang w:val="en-US"/>
+              </w:rPr>
+            </w:pPr>
+            <w:r>
+              <w:rPr>
+                <w:lang w:val="en-US"/>
+              </w:rPr>
+              <w:t>1</w:t>
+            </w:r>
+          </w:p>
+        </w:tc>
+        <w:tc>
+          <w:tcPr>
+            <w:tcW w:w="873" w:type="dxa"/>
+          </w:tcPr>
+          <w:p>
+            <w:pPr>
+              <w:rPr>
+                <w:lang w:val="en-US"/>
+              </w:rPr>
+            </w:pPr>
+            <w:r>
+              <w:rPr>
+                <w:lang w:val="en-US"/>
+              </w:rPr>
+              <w:t>2</w:t>
+            </w:r>
+          </w:p>
+        </w:tc>
+        <w:tc>
+          <w:tcPr>
+            <w:tcW w:w="1002" w:type="dxa"/>
+          </w:tcPr>
+          <w:p>
+            <w:pPr>
+              <w:rPr>
+                <w:lang w:val="en-US"/>
+              </w:rPr>
+            </w:pPr>
+            <w:r>
+              <w:rPr>
+                <w:lang w:val="en-US"/>
+              </w:rPr>
+              <w:t>3</w:t>
+            </w:r>
+          </w:p>
+        </w:tc>
+        <w:tc>
+          <w:tcPr>
+            <w:tcW w:w="1002" w:type="dxa"/>
+          </w:tcPr>
+          <w:p>
+            <w:pPr>
+              <w:rPr>
+                <w:lang w:val="en-US"/>
+              </w:rPr>
+            </w:pPr>
+            <w:r>
+              <w:rPr>
+                <w:lang w:val="en-US"/>
+              </w:rPr>
+              <w:t>4</w:t>
+            </w:r>
+          </w:p>
+        </w:tc>
+        <w:tc>
+          <w:tcPr>
+            <w:tcW w:w="1713" w:type="dxa"/>
+          </w:tcPr>
+          <w:p>
+            <w:pPr>
+              <w:rPr>
+                <w:lang w:val="en-US"/>
+              </w:rPr>
+            </w:pPr>
+            <w:r>
+              <w:rPr>
+                <w:lang w:val="en-US"/>
+              </w:rPr>
+              <w:t>5</w:t>
+            </w:r>
+          </w:p>
+        </w:tc>
+      </w:tr>
+      <w:tr>
+        <w:tc>
+          <w:tcPr>
+            <w:tcW w:w="535" w:type="dxa"/>
+          </w:tcPr>
+          <w:p>
+            <w:pPr>
+              <w:rPr>
+                <w:lang w:val="en-US"/>
+              </w:rPr>
+            </w:pPr>
+            <w:r>
+              <w:rPr>
+                <w:lang w:val="en-US"/>
+              </w:rPr>
+              <w:t>2</w:t>
+            </w:r>
+          </w:p>
+        </w:tc>
+        <w:tc>
+          <w:tcPr>
+            <w:tcW w:w="2231" w:type="dxa"/>
+          </w:tcPr>
+          <w:p>
+            <w:pPr>
+              <w:rPr>
+                <w:lang w:val="en-US"/>
+              </w:rPr>
+            </w:pPr>
+            <w:r>
+              <w:rPr>
+                <w:lang w:val="en-US"/>
+              </w:rPr>
+              <w:t>Adjust default rules file.</w:t>
+            </w:r>
+          </w:p>
+        </w:tc>
+        <w:tc>
+          <w:tcPr>
+            <w:tcW w:w="238" w:type="dxa"/>
+          </w:tcPr>
+          <w:p>
+            <w:pPr>
+              <w:rPr>
+                <w:lang w:val="en-US"/>
+              </w:rPr>
+            </w:pPr>
+          </w:p>
+        </w:tc>
+        <w:tc>
+          <w:tcPr>
+            <w:tcW w:w="1131" w:type="dxa"/>
+          </w:tcPr>
+          <w:p>
+            <w:pPr>
+              <w:rPr>
+                <w:lang w:val="en-US"/>
+              </w:rPr>
+            </w:pPr>
+            <w:r>
+              <w:rPr>
+                <w:lang w:val="en-US"/>
+              </w:rPr>
+              <w:t>1</w:t>
+            </w:r>
+          </w:p>
+        </w:tc>
+        <w:tc>
+          <w:tcPr>
+            <w:tcW w:w="873" w:type="dxa"/>
+          </w:tcPr>
+          <w:p>
+            <w:pPr>
+              <w:rPr>
+                <w:lang w:val="en-US"/>
+              </w:rPr>
+            </w:pPr>
+            <w:r>
+              <w:rPr>
+                <w:lang w:val="en-US"/>
+              </w:rPr>
+              <w:t>2</w:t>
+            </w:r>
+          </w:p>
+        </w:tc>
+        <w:tc>
+          <w:tcPr>
+            <w:tcW w:w="1002" w:type="dxa"/>
+          </w:tcPr>
+          <w:p>
+            <w:pPr>
+              <w:rPr>
+                <w:lang w:val="en-US"/>
+              </w:rPr>
+            </w:pPr>
+            <w:r>
+              <w:rPr>
+                <w:lang w:val="en-US"/>
+              </w:rPr>
+              <w:t>3</w:t>
+            </w:r>
+          </w:p>
+        </w:tc>
+        <w:tc>
+          <w:tcPr>
+            <w:tcW w:w="1002" w:type="dxa"/>
+          </w:tcPr>
+          <w:p>
+            <w:pPr>
+              <w:rPr>
+                <w:lang w:val="en-US"/>
+              </w:rPr>
+            </w:pPr>
+            <w:r>
+              <w:rPr>
+                <w:lang w:val="en-US"/>
+              </w:rPr>
+              <w:t>4</w:t>
+            </w:r>
+          </w:p>
+        </w:tc>
+        <w:tc>
+          <w:tcPr>
+            <w:tcW w:w="1713" w:type="dxa"/>
+          </w:tcPr>
+          <w:p>
+            <w:pPr>
+              <w:rPr>
+                <w:lang w:val="en-US"/>
+              </w:rPr>
+            </w:pPr>
+            <w:r>
+              <w:rPr>
+                <w:lang w:val="en-US"/>
+              </w:rPr>
+              <w:t>5</w:t>
+            </w:r>
+          </w:p>
+        </w:tc>
+      </w:tr>
+      <w:tr>
+        <w:tc>
+          <w:tcPr>
+            <w:tcW w:w="535" w:type="dxa"/>
+          </w:tcPr>
+          <w:p>
+            <w:pPr>
+              <w:rPr>
+                <w:lang w:val="en-US"/>
+              </w:rPr>
+            </w:pPr>
+            <w:r>
+              <w:rPr>
+                <w:lang w:val="en-US"/>
+              </w:rPr>
+              <w:t>3</w:t>
+            </w:r>
+          </w:p>
+        </w:tc>
+        <w:tc>
+          <w:tcPr>
+            <w:tcW w:w="2231" w:type="dxa"/>
+          </w:tcPr>
+          <w:p>
+            <w:pPr>
+              <w:rPr>
+                <w:lang w:val="en-US"/>
+              </w:rPr>
+            </w:pPr>
+            <w:r>
+              <w:rPr>
+                <w:lang w:val="en-US"/>
+              </w:rPr>
+              <w:t>Choose textures to be applied to model</w:t>
+            </w:r>
+          </w:p>
+        </w:tc>
+        <w:tc>
+          <w:tcPr>
+            <w:tcW w:w="238" w:type="dxa"/>
+          </w:tcPr>
+          <w:p>
+            <w:pPr>
+              <w:rPr>
+                <w:lang w:val="en-US"/>
+              </w:rPr>
+            </w:pPr>
+          </w:p>
+        </w:tc>
+        <w:tc>
+          <w:tcPr>
+            <w:tcW w:w="1131" w:type="dxa"/>
+          </w:tcPr>
+          <w:p>
+            <w:pPr>
+              <w:rPr>
+                <w:lang w:val="en-US"/>
+              </w:rPr>
+            </w:pPr>
+            <w:r>
+              <w:rPr>
+                <w:lang w:val="en-US"/>
+              </w:rPr>
+              <w:t>1</w:t>
+            </w:r>
+          </w:p>
+        </w:tc>
+        <w:tc>
+          <w:tcPr>
+            <w:tcW w:w="873" w:type="dxa"/>
+          </w:tcPr>
+          <w:p>
+            <w:pPr>
+              <w:rPr>
+                <w:lang w:val="en-US"/>
+              </w:rPr>
+            </w:pPr>
+            <w:r>
+              <w:rPr>
+                <w:lang w:val="en-US"/>
+              </w:rPr>
+              <w:t>2</w:t>
+            </w:r>
+          </w:p>
+        </w:tc>
+        <w:tc>
+          <w:tcPr>
+            <w:tcW w:w="1002" w:type="dxa"/>
+          </w:tcPr>
+          <w:p>
+            <w:pPr>
+              <w:rPr>
+                <w:lang w:val="en-US"/>
+              </w:rPr>
+            </w:pPr>
+            <w:r>
+              <w:rPr>
+                <w:lang w:val="en-US"/>
+              </w:rPr>
+              <w:t>3</w:t>
+            </w:r>
+          </w:p>
+        </w:tc>
+        <w:tc>
+          <w:tcPr>
+            <w:tcW w:w="1002" w:type="dxa"/>
+          </w:tcPr>
+          <w:p>
+            <w:pPr>
+              <w:rPr>
+                <w:lang w:val="en-US"/>
+              </w:rPr>
+            </w:pPr>
+            <w:r>
+              <w:rPr>
+                <w:lang w:val="en-US"/>
+              </w:rPr>
+              <w:t>4</w:t>
+            </w:r>
+          </w:p>
+        </w:tc>
+        <w:tc>
+          <w:tcPr>
+            <w:tcW w:w="1713" w:type="dxa"/>
+          </w:tcPr>
+          <w:p>
+            <w:pPr>
+              <w:rPr>
+                <w:lang w:val="en-US"/>
+              </w:rPr>
+            </w:pPr>
+            <w:r>
+              <w:rPr>
+                <w:lang w:val="en-US"/>
+              </w:rPr>
+              <w:t>5</w:t>
+            </w:r>
+          </w:p>
+        </w:tc>
+      </w:tr>
+      <w:tr>
+        <w:tc>
+          <w:tcPr>
+            <w:tcW w:w="535" w:type="dxa"/>
+          </w:tcPr>
+          <w:p>
+            <w:pPr>
+              <w:rPr>
+                <w:lang w:val="en-US"/>
+              </w:rPr>
+            </w:pPr>
+            <w:r>
+              <w:rPr>
+                <w:lang w:val="en-US"/>
+              </w:rPr>
+              <w:t>4</w:t>
+            </w:r>
+          </w:p>
+        </w:tc>
+        <w:tc>
+          <w:tcPr>
+            <w:tcW w:w="2231" w:type="dxa"/>
+          </w:tcPr>
+          <w:p>
+            <w:pPr>
+              <w:rPr>
+                <w:lang w:val="en-US"/>
+              </w:rPr>
+            </w:pPr>
+            <w:r>
+              <w:rPr>
+                <w:lang w:val="en-US"/>
+              </w:rPr>
+              <w:t>Upload new rules file into web interface.</w:t>
+            </w:r>
+          </w:p>
+        </w:tc>
+        <w:tc>
+          <w:tcPr>
+            <w:tcW w:w="238" w:type="dxa"/>
+          </w:tcPr>
+          <w:p>
+            <w:pPr>
+              <w:rPr>
+                <w:lang w:val="en-US"/>
+              </w:rPr>
+            </w:pPr>
+          </w:p>
+        </w:tc>
+        <w:tc>
+          <w:tcPr>
+            <w:tcW w:w="1131" w:type="dxa"/>
+          </w:tcPr>
+          <w:p>
+            <w:pPr>
+              <w:rPr>
+                <w:lang w:val="en-US"/>
+              </w:rPr>
+            </w:pPr>
+            <w:r>
+              <w:rPr>
+                <w:lang w:val="en-US"/>
+              </w:rPr>
+              <w:t>1</w:t>
+            </w:r>
+          </w:p>
+        </w:tc>
+        <w:tc>
+          <w:tcPr>
+            <w:tcW w:w="873" w:type="dxa"/>
+          </w:tcPr>
+          <w:p>
+            <w:pPr>
+              <w:rPr>
+                <w:lang w:val="en-US"/>
+              </w:rPr>
+            </w:pPr>
+            <w:r>
+              <w:rPr>
+                <w:lang w:val="en-US"/>
+              </w:rPr>
+              <w:t>2</w:t>
+            </w:r>
+          </w:p>
+        </w:tc>
+        <w:tc>
+          <w:tcPr>
+            <w:tcW w:w="1002" w:type="dxa"/>
+          </w:tcPr>
+          <w:p>
+            <w:pPr>
+              <w:rPr>
+                <w:lang w:val="en-US"/>
+              </w:rPr>
+            </w:pPr>
+            <w:r>
+              <w:rPr>
+                <w:lang w:val="en-US"/>
+              </w:rPr>
+              <w:t>3</w:t>
+            </w:r>
+          </w:p>
+        </w:tc>
+        <w:tc>
+          <w:tcPr>
+            <w:tcW w:w="1002" w:type="dxa"/>
+          </w:tcPr>
+          <w:p>
+            <w:pPr>
+              <w:rPr>
+                <w:lang w:val="en-US"/>
+              </w:rPr>
+            </w:pPr>
+            <w:r>
+              <w:rPr>
+                <w:lang w:val="en-US"/>
+              </w:rPr>
+              <w:t>4</w:t>
+            </w:r>
+          </w:p>
+        </w:tc>
+        <w:tc>
+          <w:tcPr>
+            <w:tcW w:w="1713" w:type="dxa"/>
+          </w:tcPr>
+          <w:p>
+            <w:pPr>
+              <w:rPr>
+                <w:lang w:val="en-US"/>
+              </w:rPr>
+            </w:pPr>
+            <w:r>
+              <w:rPr>
+                <w:lang w:val="en-US"/>
+              </w:rPr>
+              <w:t>5</w:t>
+            </w:r>
+          </w:p>
+        </w:tc>
+      </w:tr>
+      <w:tr>
+        <w:tc>
+          <w:tcPr>
+            <w:tcW w:w="535" w:type="dxa"/>
+          </w:tcPr>
+          <w:p>
+            <w:pPr>
+              <w:rPr>
+                <w:lang w:val="en-US"/>
+              </w:rPr>
+            </w:pPr>
+            <w:r>
+              <w:rPr>
+                <w:lang w:val="en-US"/>
+              </w:rPr>
+              <w:t>5</w:t>
+            </w:r>
+          </w:p>
+        </w:tc>
+        <w:tc>
+          <w:tcPr>
+            <w:tcW w:w="2231" w:type="dxa"/>
+          </w:tcPr>
+          <w:p>
+            <w:pPr>
+              <w:rPr>
+                <w:lang w:val="en-US"/>
+              </w:rPr>
+            </w:pPr>
+            <w:r>
+              <w:rPr>
+                <w:lang w:val="en-US"/>
+              </w:rPr>
+              <w:t>Upload new textures into interface.</w:t>
+            </w:r>
+          </w:p>
+        </w:tc>
+        <w:tc>
+          <w:tcPr>
+            <w:tcW w:w="238" w:type="dxa"/>
+          </w:tcPr>
+          <w:p>
+            <w:pPr>
+              <w:rPr>
+                <w:lang w:val="en-US"/>
+              </w:rPr>
+            </w:pPr>
+          </w:p>
+        </w:tc>
+        <w:tc>
+          <w:tcPr>
+            <w:tcW w:w="1131" w:type="dxa"/>
+          </w:tcPr>
+          <w:p>
+            <w:pPr>
+              <w:rPr>
+                <w:lang w:val="en-US"/>
+              </w:rPr>
+            </w:pPr>
+            <w:r>
+              <w:rPr>
+                <w:lang w:val="en-US"/>
+              </w:rPr>
+              <w:t>1</w:t>
+            </w:r>
+          </w:p>
+        </w:tc>
+        <w:tc>
+          <w:tcPr>
+            <w:tcW w:w="873" w:type="dxa"/>
+          </w:tcPr>
+          <w:p>
+            <w:pPr>
+              <w:rPr>
+                <w:lang w:val="en-US"/>
+              </w:rPr>
+            </w:pPr>
+            <w:r>
+              <w:rPr>
+                <w:lang w:val="en-US"/>
+              </w:rPr>
+              <w:t>2</w:t>
+            </w:r>
+          </w:p>
+        </w:tc>
+        <w:tc>
+          <w:tcPr>
+            <w:tcW w:w="1002" w:type="dxa"/>
+          </w:tcPr>
+          <w:p>
+            <w:pPr>
+              <w:rPr>
+                <w:lang w:val="en-US"/>
+              </w:rPr>
+            </w:pPr>
+            <w:r>
+              <w:rPr>
+                <w:lang w:val="en-US"/>
+              </w:rPr>
+              <w:t>3</w:t>
+            </w:r>
+          </w:p>
+        </w:tc>
+        <w:tc>
+          <w:tcPr>
+            <w:tcW w:w="1002" w:type="dxa"/>
+          </w:tcPr>
+          <w:p>
+            <w:pPr>
+              <w:rPr>
+                <w:lang w:val="en-US"/>
+              </w:rPr>
+            </w:pPr>
+            <w:r>
+              <w:rPr>
+                <w:lang w:val="en-US"/>
+              </w:rPr>
+              <w:t>4</w:t>
+            </w:r>
+          </w:p>
+        </w:tc>
+        <w:tc>
+          <w:tcPr>
+            <w:tcW w:w="1713" w:type="dxa"/>
+          </w:tcPr>
+          <w:p>
+            <w:pPr>
+              <w:rPr>
+                <w:lang w:val="en-US"/>
+              </w:rPr>
+            </w:pPr>
+            <w:r>
+              <w:rPr>
+                <w:lang w:val="en-US"/>
+              </w:rPr>
+              <w:t>5</w:t>
+            </w:r>
+          </w:p>
+        </w:tc>
+      </w:tr>
+      <w:tr>
+        <w:tc>
+          <w:tcPr>
+            <w:tcW w:w="535" w:type="dxa"/>
+          </w:tcPr>
+          <w:p>
+            <w:pPr>
+              <w:rPr>
+                <w:lang w:val="en-US"/>
+              </w:rPr>
+            </w:pPr>
+            <w:r>
+              <w:rPr>
+                <w:lang w:val="en-US"/>
+              </w:rPr>
+              <w:t>6</w:t>
+            </w:r>
+          </w:p>
+        </w:tc>
+        <w:tc>
+          <w:tcPr>
+            <w:tcW w:w="2231" w:type="dxa"/>
+          </w:tcPr>
+          <w:p>
+            <w:pPr>
+              <w:rPr>
+                <w:lang w:val="en-US"/>
+              </w:rPr>
+            </w:pPr>
+            <w:r>
+              <w:rPr>
+                <w:lang w:val="en-US"/>
+              </w:rPr>
+              <w:t>Choose order of converter actions.</w:t>
+            </w:r>
+          </w:p>
+        </w:tc>
+        <w:tc>
+          <w:tcPr>
+            <w:tcW w:w="238" w:type="dxa"/>
+          </w:tcPr>
+          <w:p>
+            <w:pPr>
+              <w:rPr>
+                <w:lang w:val="en-US"/>
+              </w:rPr>
+            </w:pPr>
+          </w:p>
+        </w:tc>
+        <w:tc>
+          <w:tcPr>
+            <w:tcW w:w="1131" w:type="dxa"/>
+          </w:tcPr>
+          <w:p>
+            <w:pPr>
+              <w:rPr>
+                <w:lang w:val="en-US"/>
+              </w:rPr>
+            </w:pPr>
+            <w:r>
+              <w:rPr>
+                <w:lang w:val="en-US"/>
+              </w:rPr>
+              <w:t>1</w:t>
+            </w:r>
+          </w:p>
+        </w:tc>
+        <w:tc>
+          <w:tcPr>
+            <w:tcW w:w="873" w:type="dxa"/>
+          </w:tcPr>
+          <w:p>
+            <w:pPr>
+              <w:rPr>
+                <w:lang w:val="en-US"/>
+              </w:rPr>
+            </w:pPr>
+            <w:r>
+              <w:rPr>
+                <w:lang w:val="en-US"/>
+              </w:rPr>
+              <w:t>2</w:t>
+            </w:r>
+          </w:p>
+        </w:tc>
+        <w:tc>
+          <w:tcPr>
+            <w:tcW w:w="1002" w:type="dxa"/>
+          </w:tcPr>
+          <w:p>
+            <w:pPr>
+              <w:rPr>
+                <w:lang w:val="en-US"/>
+              </w:rPr>
+            </w:pPr>
+            <w:r>
+              <w:rPr>
+                <w:lang w:val="en-US"/>
+              </w:rPr>
+              <w:t>3</w:t>
+            </w:r>
+          </w:p>
+        </w:tc>
+        <w:tc>
+          <w:tcPr>
+            <w:tcW w:w="1002" w:type="dxa"/>
+          </w:tcPr>
+          <w:p>
+            <w:pPr>
+              <w:rPr>
+                <w:lang w:val="en-US"/>
+              </w:rPr>
+            </w:pPr>
+            <w:r>
+              <w:rPr>
+                <w:lang w:val="en-US"/>
+              </w:rPr>
+              <w:t>4</w:t>
+            </w:r>
+          </w:p>
+        </w:tc>
+        <w:tc>
+          <w:tcPr>
+            <w:tcW w:w="1713" w:type="dxa"/>
+          </w:tcPr>
+          <w:p>
+            <w:pPr>
+              <w:rPr>
+                <w:lang w:val="en-US"/>
+              </w:rPr>
+            </w:pPr>
+            <w:r>
+              <w:rPr>
+                <w:lang w:val="en-US"/>
+              </w:rPr>
+              <w:t>5</w:t>
+            </w:r>
+          </w:p>
+        </w:tc>
+      </w:tr>
+      <w:tr>
+        <w:tc>
+          <w:tcPr>
+            <w:tcW w:w="535" w:type="dxa"/>
+          </w:tcPr>
+          <w:p>
+            <w:pPr>
+              <w:rPr>
+                <w:lang w:val="en-US"/>
+              </w:rPr>
+            </w:pPr>
+            <w:r>
+              <w:rPr>
+                <w:lang w:val="en-US"/>
+              </w:rPr>
+              <w:t>7</w:t>
+            </w:r>
+          </w:p>
+        </w:tc>
+        <w:tc>
+          <w:tcPr>
+            <w:tcW w:w="2231" w:type="dxa"/>
+          </w:tcPr>
+          <w:p>
+            <w:pPr>
+              <w:rPr>
+                <w:lang w:val="en-US"/>
+              </w:rPr>
+            </w:pPr>
+            <w:r>
+              <w:rPr>
+                <w:lang w:val="en-US"/>
+              </w:rPr>
+              <w:t>Render and display model.</w:t>
+            </w:r>
+          </w:p>
+        </w:tc>
+        <w:tc>
+          <w:tcPr>
+            <w:tcW w:w="238" w:type="dxa"/>
+          </w:tcPr>
+          <w:p>
+            <w:pPr>
+              <w:rPr>
+                <w:lang w:val="en-US"/>
+              </w:rPr>
+            </w:pPr>
+          </w:p>
+        </w:tc>
+        <w:tc>
+          <w:tcPr>
+            <w:tcW w:w="1131" w:type="dxa"/>
+          </w:tcPr>
+          <w:p>
+            <w:pPr>
+              <w:rPr>
+                <w:lang w:val="en-US"/>
+              </w:rPr>
+            </w:pPr>
+            <w:r>
+              <w:rPr>
+                <w:lang w:val="en-US"/>
+              </w:rPr>
+              <w:t>1</w:t>
+            </w:r>
+          </w:p>
+        </w:tc>
+        <w:tc>
+          <w:tcPr>
+            <w:tcW w:w="873" w:type="dxa"/>
+          </w:tcPr>
+          <w:p>
+            <w:pPr>
+              <w:rPr>
+                <w:lang w:val="en-US"/>
+              </w:rPr>
+            </w:pPr>
+            <w:r>
+              <w:rPr>
+                <w:lang w:val="en-US"/>
+              </w:rPr>
+              <w:t>2</w:t>
+            </w:r>
+          </w:p>
+        </w:tc>
+        <w:tc>
+          <w:tcPr>
+            <w:tcW w:w="1002" w:type="dxa"/>
+          </w:tcPr>
+          <w:p>
+            <w:pPr>
+              <w:rPr>
+                <w:lang w:val="en-US"/>
+              </w:rPr>
+            </w:pPr>
+            <w:r>
+              <w:rPr>
+                <w:lang w:val="en-US"/>
+              </w:rPr>
+              <w:t>3</w:t>
+            </w:r>
+          </w:p>
+        </w:tc>
+        <w:tc>
+          <w:tcPr>
+            <w:tcW w:w="1002" w:type="dxa"/>
+          </w:tcPr>
+          <w:p>
+            <w:pPr>
+              <w:rPr>
+                <w:lang w:val="en-US"/>
+              </w:rPr>
+            </w:pPr>
+            <w:r>
+              <w:rPr>
+                <w:lang w:val="en-US"/>
+              </w:rPr>
+              <w:t>4</w:t>
+            </w:r>
+          </w:p>
+        </w:tc>
+        <w:tc>
+          <w:tcPr>
+            <w:tcW w:w="1713" w:type="dxa"/>
+          </w:tcPr>
+          <w:p>
+            <w:pPr>
+              <w:rPr>
+                <w:lang w:val="en-US"/>
+              </w:rPr>
+            </w:pPr>
+            <w:r>
+              <w:rPr>
+                <w:lang w:val="en-US"/>
+              </w:rPr>
+              <w:t>5</w:t>
+            </w:r>
+          </w:p>
+        </w:tc>
+      </w:tr>
+      <w:tr>
+        <w:tc>
+          <w:tcPr>
+            <w:tcW w:w="535" w:type="dxa"/>
+          </w:tcPr>
+          <w:p>
+            <w:pPr>
+              <w:rPr>
+                <w:lang w:val="en-US"/>
+              </w:rPr>
+            </w:pPr>
+            <w:r>
+              <w:rPr>
+                <w:lang w:val="en-US"/>
+              </w:rPr>
+              <w:t>8</w:t>
+            </w:r>
+          </w:p>
+        </w:tc>
+        <w:tc>
+          <w:tcPr>
+            <w:tcW w:w="2231" w:type="dxa"/>
+          </w:tcPr>
+          <w:p>
+            <w:pPr>
+              <w:rPr>
+                <w:lang w:val="en-US"/>
+              </w:rPr>
+            </w:pPr>
+            <w:r>
+              <w:rPr>
+                <w:lang w:val="en-US"/>
+              </w:rPr>
+              <w:t>Convert Three.js into .</w:t>
+            </w:r>
+            <w:proofErr w:type="spellStart"/>
+            <w:r>
+              <w:rPr>
+                <w:lang w:val="en-US"/>
+              </w:rPr>
+              <w:t>obj</w:t>
+            </w:r>
+            <w:proofErr w:type="spellEnd"/>
+            <w:r>
+              <w:rPr>
+                <w:lang w:val="en-US"/>
+              </w:rPr>
+              <w:t xml:space="preserve"> file and download.</w:t>
+            </w:r>
+          </w:p>
+        </w:tc>
+        <w:tc>
+          <w:tcPr>
+            <w:tcW w:w="238" w:type="dxa"/>
+          </w:tcPr>
+          <w:p>
+            <w:pPr>
+              <w:rPr>
+                <w:lang w:val="en-US"/>
+              </w:rPr>
+            </w:pPr>
+          </w:p>
+        </w:tc>
+        <w:tc>
+          <w:tcPr>
+            <w:tcW w:w="1131" w:type="dxa"/>
+          </w:tcPr>
+          <w:p>
+            <w:pPr>
+              <w:rPr>
+                <w:lang w:val="en-US"/>
+              </w:rPr>
+            </w:pPr>
+            <w:r>
+              <w:rPr>
+                <w:lang w:val="en-US"/>
+              </w:rPr>
+              <w:t>1</w:t>
+            </w:r>
+          </w:p>
+        </w:tc>
+        <w:tc>
+          <w:tcPr>
+            <w:tcW w:w="873" w:type="dxa"/>
+          </w:tcPr>
+          <w:p>
+            <w:pPr>
+              <w:rPr>
+                <w:lang w:val="en-US"/>
+              </w:rPr>
+            </w:pPr>
+            <w:r>
+              <w:rPr>
+                <w:lang w:val="en-US"/>
+              </w:rPr>
+              <w:t>2</w:t>
+            </w:r>
+          </w:p>
+        </w:tc>
+        <w:tc>
+          <w:tcPr>
+            <w:tcW w:w="1002" w:type="dxa"/>
+          </w:tcPr>
+          <w:p>
+            <w:pPr>
+              <w:rPr>
+                <w:lang w:val="en-US"/>
+              </w:rPr>
+            </w:pPr>
+            <w:r>
+              <w:rPr>
+                <w:lang w:val="en-US"/>
+              </w:rPr>
+              <w:t>3</w:t>
+            </w:r>
+          </w:p>
+        </w:tc>
+        <w:tc>
+          <w:tcPr>
+            <w:tcW w:w="1002" w:type="dxa"/>
+          </w:tcPr>
+          <w:p>
+            <w:pPr>
+              <w:rPr>
+                <w:lang w:val="en-US"/>
+              </w:rPr>
+            </w:pPr>
+            <w:r>
+              <w:rPr>
+                <w:lang w:val="en-US"/>
+              </w:rPr>
+              <w:t>4</w:t>
+            </w:r>
+          </w:p>
+        </w:tc>
+        <w:tc>
+          <w:tcPr>
+            <w:tcW w:w="1713" w:type="dxa"/>
+          </w:tcPr>
+          <w:p>
+            <w:pPr>
+              <w:rPr>
+                <w:lang w:val="en-US"/>
+              </w:rPr>
+            </w:pPr>
+            <w:r>
+              <w:rPr>
+                <w:lang w:val="en-US"/>
+              </w:rPr>
+              <w:t>5</w:t>
+            </w:r>
+          </w:p>
+        </w:tc>
+      </w:tr>
+    </w:tbl>
+    <w:p>
+      <w:r>
+        <w:t>Below is an initial usability test for the user interaction with the web interface.</w:t>
+      </w:r>
     </w:p>
     <w:p/>
     <w:p/>
     <w:p/>
     <w:p/>
     <w:p/>
+    <w:p/>
+    <w:p/>
+    <w:p/>
+    <w:p/>
+    <w:p/>
+    <w:p/>
+    <w:p/>
+    <w:p/>
+    <w:p>
+      <w:r>
+        <w:t>Below is a table that an observer will fill in about the usability tester.</w:t>
+      </w:r>
+    </w:p>
+    <w:tbl>
+      <w:tblPr>
+        <w:tblStyle w:val="TableGrid"/>
+        <w:tblW w:w="0" w:type="auto"/>
+        <w:tblLook w:val="04A0" w:firstRow="1" w:lastRow="0" w:firstColumn="1" w:lastColumn="0" w:noHBand="0" w:noVBand="1"/>
+      </w:tblPr>
+      <w:tblGrid>
+        <w:gridCol w:w="2254"/>
+        <w:gridCol w:w="2254"/>
+        <w:gridCol w:w="2254"/>
+        <w:gridCol w:w="2254"/>
+      </w:tblGrid>
+      <w:tr>
+        <w:tc>
+          <w:tcPr>
+            <w:tcW w:w="2254" w:type="dxa"/>
+          </w:tcPr>
+          <w:p>
+            <w:pPr>
+              <w:rPr>
+                <w:b/>
+                <w:lang w:val="en-US"/>
+              </w:rPr>
+            </w:pPr>
+            <w:r>
+              <w:rPr>
+                <w:b/>
+                <w:lang w:val="en-US"/>
+              </w:rPr>
+              <w:t>Task</w:t>
+            </w:r>
+          </w:p>
+        </w:tc>
+        <w:tc>
+          <w:tcPr>
+            <w:tcW w:w="2254" w:type="dxa"/>
+          </w:tcPr>
+          <w:p>
+            <w:pPr>
+              <w:rPr>
+                <w:b/>
+                <w:lang w:val="en-US"/>
+              </w:rPr>
+            </w:pPr>
+          </w:p>
+        </w:tc>
+        <w:tc>
+          <w:tcPr>
+            <w:tcW w:w="2254" w:type="dxa"/>
+          </w:tcPr>
+          <w:p>
+            <w:pPr>
+              <w:rPr>
+                <w:b/>
+                <w:lang w:val="en-US"/>
+              </w:rPr>
+            </w:pPr>
+            <w:r>
+              <w:rPr>
+                <w:b/>
+                <w:lang w:val="en-US"/>
+              </w:rPr>
+              <w:t>Time taken to finish</w:t>
+            </w:r>
+          </w:p>
+        </w:tc>
+        <w:tc>
+          <w:tcPr>
+            <w:tcW w:w="2254" w:type="dxa"/>
+          </w:tcPr>
+          <w:p>
+            <w:pPr>
+              <w:rPr>
+                <w:b/>
+                <w:lang w:val="en-US"/>
+              </w:rPr>
+            </w:pPr>
+            <w:r>
+              <w:rPr>
+                <w:b/>
+                <w:lang w:val="en-US"/>
+              </w:rPr>
+              <w:t>Task completed?</w:t>
+            </w:r>
+          </w:p>
+        </w:tc>
+      </w:tr>
+      <w:tr>
+        <w:tc>
+          <w:tcPr>
+            <w:tcW w:w="2254" w:type="dxa"/>
+          </w:tcPr>
+          <w:p>
+            <w:pPr>
+              <w:rPr>
+                <w:lang w:val="en-US"/>
+              </w:rPr>
+            </w:pPr>
+            <w:r>
+              <w:rPr>
+                <w:lang w:val="en-US"/>
+              </w:rPr>
+              <w:t>Upload new .</w:t>
+            </w:r>
+            <w:proofErr w:type="spellStart"/>
+            <w:r>
+              <w:rPr>
+                <w:lang w:val="en-US"/>
+              </w:rPr>
+              <w:t>obj</w:t>
+            </w:r>
+            <w:proofErr w:type="spellEnd"/>
+            <w:r>
+              <w:rPr>
+                <w:lang w:val="en-US"/>
+              </w:rPr>
+              <w:t xml:space="preserve"> file or </w:t>
+            </w:r>
+            <w:r>
+              <w:rPr>
+                <w:lang w:val="en-US"/>
+              </w:rPr>
+              <w:t>another</w:t>
+            </w:r>
+            <w:bookmarkStart w:id="0" w:name="_GoBack"/>
+            <w:bookmarkEnd w:id="0"/>
+            <w:r>
+              <w:rPr>
+                <w:lang w:val="en-US"/>
+              </w:rPr>
+              <w:t xml:space="preserve"> format into web interface</w:t>
+            </w:r>
+          </w:p>
+        </w:tc>
+        <w:tc>
+          <w:tcPr>
+            <w:tcW w:w="2254" w:type="dxa"/>
+          </w:tcPr>
+          <w:p>
+            <w:pPr>
+              <w:rPr>
+                <w:lang w:val="en-US"/>
+              </w:rPr>
+            </w:pPr>
+          </w:p>
+        </w:tc>
+        <w:tc>
+          <w:tcPr>
+            <w:tcW w:w="2254" w:type="dxa"/>
+          </w:tcPr>
+          <w:p>
+            <w:pPr>
+              <w:rPr>
+                <w:lang w:val="en-US"/>
+              </w:rPr>
+            </w:pPr>
+          </w:p>
+        </w:tc>
+        <w:tc>
+          <w:tcPr>
+            <w:tcW w:w="2254" w:type="dxa"/>
+          </w:tcPr>
+          <w:p>
+            <w:pPr>
+              <w:rPr>
+                <w:lang w:val="en-US"/>
+              </w:rPr>
+            </w:pPr>
+          </w:p>
+        </w:tc>
+      </w:tr>
+      <w:tr>
+        <w:tc>
+          <w:tcPr>
+            <w:tcW w:w="2254" w:type="dxa"/>
+          </w:tcPr>
+          <w:p>
+            <w:pPr>
+              <w:rPr>
+                <w:lang w:val="en-US"/>
+              </w:rPr>
+            </w:pPr>
+            <w:r>
+              <w:rPr>
+                <w:lang w:val="en-US"/>
+              </w:rPr>
+              <w:t>Adjust default rules file.</w:t>
+            </w:r>
+          </w:p>
+        </w:tc>
+        <w:tc>
+          <w:tcPr>
+            <w:tcW w:w="2254" w:type="dxa"/>
+          </w:tcPr>
+          <w:p>
+            <w:pPr>
+              <w:rPr>
+                <w:lang w:val="en-US"/>
+              </w:rPr>
+            </w:pPr>
+          </w:p>
+        </w:tc>
+        <w:tc>
+          <w:tcPr>
+            <w:tcW w:w="2254" w:type="dxa"/>
+          </w:tcPr>
+          <w:p>
+            <w:pPr>
+              <w:rPr>
+                <w:lang w:val="en-US"/>
+              </w:rPr>
+            </w:pPr>
+          </w:p>
+        </w:tc>
+        <w:tc>
+          <w:tcPr>
+            <w:tcW w:w="2254" w:type="dxa"/>
+          </w:tcPr>
+          <w:p>
+            <w:pPr>
+              <w:rPr>
+                <w:lang w:val="en-US"/>
+              </w:rPr>
+            </w:pPr>
+          </w:p>
+        </w:tc>
+      </w:tr>
+      <w:tr>
+        <w:tc>
+          <w:tcPr>
+            <w:tcW w:w="2254" w:type="dxa"/>
+          </w:tcPr>
+          <w:p>
+            <w:pPr>
+              <w:rPr>
+                <w:lang w:val="en-US"/>
+              </w:rPr>
+            </w:pPr>
+            <w:r>
+              <w:rPr>
+                <w:lang w:val="en-US"/>
+              </w:rPr>
+              <w:t>Choose textures to be applied to model</w:t>
+            </w:r>
+          </w:p>
+        </w:tc>
+        <w:tc>
+          <w:tcPr>
+            <w:tcW w:w="2254" w:type="dxa"/>
+          </w:tcPr>
+          <w:p>
+            <w:pPr>
+              <w:rPr>
+                <w:lang w:val="en-US"/>
+              </w:rPr>
+            </w:pPr>
+          </w:p>
+        </w:tc>
+        <w:tc>
+          <w:tcPr>
+            <w:tcW w:w="2254" w:type="dxa"/>
+          </w:tcPr>
+          <w:p>
+            <w:pPr>
+              <w:rPr>
+                <w:lang w:val="en-US"/>
+              </w:rPr>
+            </w:pPr>
+          </w:p>
+        </w:tc>
+        <w:tc>
+          <w:tcPr>
+            <w:tcW w:w="2254" w:type="dxa"/>
+          </w:tcPr>
+          <w:p>
+            <w:pPr>
+              <w:rPr>
+                <w:lang w:val="en-US"/>
+              </w:rPr>
+            </w:pPr>
+          </w:p>
+        </w:tc>
+      </w:tr>
+      <w:tr>
+        <w:tc>
+          <w:tcPr>
+            <w:tcW w:w="2254" w:type="dxa"/>
+          </w:tcPr>
+          <w:p>
+            <w:pPr>
+              <w:rPr>
+                <w:lang w:val="en-US"/>
+              </w:rPr>
+            </w:pPr>
+            <w:r>
+              <w:rPr>
+                <w:lang w:val="en-US"/>
+              </w:rPr>
+              <w:t>Upload new rules file into web interface.</w:t>
+            </w:r>
+          </w:p>
+        </w:tc>
+        <w:tc>
+          <w:tcPr>
+            <w:tcW w:w="2254" w:type="dxa"/>
+          </w:tcPr>
+          <w:p>
+            <w:pPr>
+              <w:rPr>
+                <w:lang w:val="en-US"/>
+              </w:rPr>
+            </w:pPr>
+          </w:p>
+        </w:tc>
+        <w:tc>
+          <w:tcPr>
+            <w:tcW w:w="2254" w:type="dxa"/>
+          </w:tcPr>
+          <w:p>
+            <w:pPr>
+              <w:rPr>
+                <w:lang w:val="en-US"/>
+              </w:rPr>
+            </w:pPr>
+          </w:p>
+        </w:tc>
+        <w:tc>
+          <w:tcPr>
+            <w:tcW w:w="2254" w:type="dxa"/>
+          </w:tcPr>
+          <w:p>
+            <w:pPr>
+              <w:rPr>
+                <w:lang w:val="en-US"/>
+              </w:rPr>
+            </w:pPr>
+          </w:p>
+        </w:tc>
+      </w:tr>
+      <w:tr>
+        <w:tc>
+          <w:tcPr>
+            <w:tcW w:w="2254" w:type="dxa"/>
+          </w:tcPr>
+          <w:p>
+            <w:pPr>
+              <w:rPr>
+                <w:lang w:val="en-US"/>
+              </w:rPr>
+            </w:pPr>
+            <w:r>
+              <w:rPr>
+                <w:lang w:val="en-US"/>
+              </w:rPr>
+              <w:t>Upload new textures into interface.</w:t>
+            </w:r>
+          </w:p>
+        </w:tc>
+        <w:tc>
+          <w:tcPr>
+            <w:tcW w:w="2254" w:type="dxa"/>
+          </w:tcPr>
+          <w:p>
+            <w:pPr>
+              <w:rPr>
+                <w:lang w:val="en-US"/>
+              </w:rPr>
+            </w:pPr>
+          </w:p>
+        </w:tc>
+        <w:tc>
+          <w:tcPr>
+            <w:tcW w:w="2254" w:type="dxa"/>
+          </w:tcPr>
+          <w:p>
+            <w:pPr>
+              <w:rPr>
+                <w:lang w:val="en-US"/>
+              </w:rPr>
+            </w:pPr>
+          </w:p>
+        </w:tc>
+        <w:tc>
+          <w:tcPr>
+            <w:tcW w:w="2254" w:type="dxa"/>
+          </w:tcPr>
+          <w:p>
+            <w:pPr>
+              <w:rPr>
+                <w:lang w:val="en-US"/>
+              </w:rPr>
+            </w:pPr>
+          </w:p>
+        </w:tc>
+      </w:tr>
+      <w:tr>
+        <w:tc>
+          <w:tcPr>
+            <w:tcW w:w="2254" w:type="dxa"/>
+          </w:tcPr>
+          <w:p>
+            <w:pPr>
+              <w:rPr>
+                <w:lang w:val="en-US"/>
+              </w:rPr>
+            </w:pPr>
+            <w:r>
+              <w:rPr>
+                <w:lang w:val="en-US"/>
+              </w:rPr>
+              <w:t>Choose order of converter actions.</w:t>
+            </w:r>
+          </w:p>
+        </w:tc>
+        <w:tc>
+          <w:tcPr>
+            <w:tcW w:w="2254" w:type="dxa"/>
+          </w:tcPr>
+          <w:p>
+            <w:pPr>
+              <w:rPr>
+                <w:lang w:val="en-US"/>
+              </w:rPr>
+            </w:pPr>
+          </w:p>
+        </w:tc>
+        <w:tc>
+          <w:tcPr>
+            <w:tcW w:w="2254" w:type="dxa"/>
+          </w:tcPr>
+          <w:p>
+            <w:pPr>
+              <w:rPr>
+                <w:lang w:val="en-US"/>
+              </w:rPr>
+            </w:pPr>
+          </w:p>
+        </w:tc>
+        <w:tc>
+          <w:tcPr>
+            <w:tcW w:w="2254" w:type="dxa"/>
+          </w:tcPr>
+          <w:p>
+            <w:pPr>
+              <w:rPr>
+                <w:lang w:val="en-US"/>
+              </w:rPr>
+            </w:pPr>
+          </w:p>
+        </w:tc>
+      </w:tr>
+      <w:tr>
+        <w:tc>
+          <w:tcPr>
+            <w:tcW w:w="2254" w:type="dxa"/>
+          </w:tcPr>
+          <w:p>
+            <w:pPr>
+              <w:rPr>
+                <w:lang w:val="en-US"/>
+              </w:rPr>
+            </w:pPr>
+            <w:r>
+              <w:rPr>
+                <w:lang w:val="en-US"/>
+              </w:rPr>
+              <w:t>Render and display model.</w:t>
+            </w:r>
+          </w:p>
+        </w:tc>
+        <w:tc>
+          <w:tcPr>
+            <w:tcW w:w="2254" w:type="dxa"/>
+          </w:tcPr>
+          <w:p>
+            <w:pPr>
+              <w:rPr>
+                <w:lang w:val="en-US"/>
+              </w:rPr>
+            </w:pPr>
+          </w:p>
+        </w:tc>
+        <w:tc>
+          <w:tcPr>
+            <w:tcW w:w="2254" w:type="dxa"/>
+          </w:tcPr>
+          <w:p>
+            <w:pPr>
+              <w:rPr>
+                <w:lang w:val="en-US"/>
+              </w:rPr>
+            </w:pPr>
+          </w:p>
+        </w:tc>
+        <w:tc>
+          <w:tcPr>
+            <w:tcW w:w="2254" w:type="dxa"/>
+          </w:tcPr>
+          <w:p>
+            <w:pPr>
+              <w:rPr>
+                <w:lang w:val="en-US"/>
+              </w:rPr>
+            </w:pPr>
+          </w:p>
+        </w:tc>
+      </w:tr>
+      <w:tr>
+        <w:tc>
+          <w:tcPr>
+            <w:tcW w:w="2254" w:type="dxa"/>
+          </w:tcPr>
+          <w:p>
+            <w:pPr>
+              <w:rPr>
+                <w:lang w:val="en-US"/>
+              </w:rPr>
+            </w:pPr>
+            <w:r>
+              <w:rPr>
+                <w:lang w:val="en-US"/>
+              </w:rPr>
+              <w:t>Convert Three.js into .</w:t>
+            </w:r>
+            <w:proofErr w:type="spellStart"/>
+            <w:r>
+              <w:rPr>
+                <w:lang w:val="en-US"/>
+              </w:rPr>
+              <w:t>obj</w:t>
+            </w:r>
+            <w:proofErr w:type="spellEnd"/>
+            <w:r>
+              <w:rPr>
+                <w:lang w:val="en-US"/>
+              </w:rPr>
+              <w:t xml:space="preserve"> file and download.</w:t>
+            </w:r>
+          </w:p>
+        </w:tc>
+        <w:tc>
+          <w:tcPr>
+            <w:tcW w:w="2254" w:type="dxa"/>
+          </w:tcPr>
+          <w:p>
+            <w:pPr>
+              <w:rPr>
+                <w:lang w:val="en-US"/>
+              </w:rPr>
+            </w:pPr>
+          </w:p>
+        </w:tc>
+        <w:tc>
+          <w:tcPr>
+            <w:tcW w:w="2254" w:type="dxa"/>
+          </w:tcPr>
+          <w:p>
+            <w:pPr>
+              <w:rPr>
+                <w:lang w:val="en-US"/>
+              </w:rPr>
+            </w:pPr>
+          </w:p>
+        </w:tc>
+        <w:tc>
+          <w:tcPr>
+            <w:tcW w:w="2254" w:type="dxa"/>
+          </w:tcPr>
+          <w:p>
+            <w:pPr>
+              <w:rPr>
+                <w:lang w:val="en-US"/>
+              </w:rPr>
+            </w:pPr>
+          </w:p>
+        </w:tc>
+      </w:tr>
+    </w:tbl>
     <w:p/>
     <w:sectPr>
       <w:pgSz w:w="12240" w:h="15840"/>
@@ -433,6 +2341,7 @@
     <w:lsdException w:name="HTML Sample" w:semiHidden="1" w:unhideWhenUsed="1"/>
     <w:lsdException w:name="HTML Typewriter" w:semiHidden="1" w:unhideWhenUsed="1"/>
     <w:lsdException w:name="HTML Variable" w:semiHidden="1" w:unhideWhenUsed="1"/>
+    <w:lsdException w:name="Normal Table" w:semiHidden="1" w:unhideWhenUsed="1"/>
     <w:lsdException w:name="annotation subject" w:semiHidden="1" w:unhideWhenUsed="1"/>
     <w:lsdException w:name="No List" w:semiHidden="1" w:unhideWhenUsed="1"/>
     <w:lsdException w:name="Outline List 1" w:semiHidden="1" w:unhideWhenUsed="1"/>
@@ -479,8 +2388,10 @@
     <w:lsdException w:name="Table Subtle 2" w:semiHidden="1" w:unhideWhenUsed="1"/>
     <w:lsdException w:name="Table Web 1" w:semiHidden="1" w:unhideWhenUsed="1"/>
     <w:lsdException w:name="Table Web 2" w:semiHidden="1" w:unhideWhenUsed="1"/>
+    <w:lsdException w:name="Table Web 3" w:semiHidden="1" w:unhideWhenUsed="1"/>
     <w:lsdException w:name="Balloon Text" w:semiHidden="1" w:unhideWhenUsed="1"/>
     <w:lsdException w:name="Table Grid" w:uiPriority="39"/>
+    <w:lsdException w:name="Table Theme" w:semiHidden="1" w:unhideWhenUsed="1"/>
     <w:lsdException w:name="Placeholder Text" w:semiHidden="1"/>
     <w:lsdException w:name="No Spacing" w:uiPriority="1" w:qFormat="1"/>
     <w:lsdException w:name="Light Shading" w:uiPriority="60"/>
@@ -820,6 +2731,28 @@
       <w:szCs w:val="18"/>
     </w:rPr>
   </w:style>
+  <w:style w:type="table" w:styleId="TableGrid">
+    <w:name w:val="Table Grid"/>
+    <w:basedOn w:val="TableNormal"/>
+    <w:uiPriority w:val="39"/>
+    <w:rsid w:val="00564997"/>
+    <w:pPr>
+      <w:spacing w:after="0" w:line="240" w:lineRule="auto"/>
+    </w:pPr>
+    <w:rPr>
+      <w:lang w:val="en-GB"/>
+    </w:rPr>
+    <w:tblPr>
+      <w:tblBorders>
+        <w:top w:val="single" w:sz="4" w:space="0" w:color="auto"/>
+        <w:left w:val="single" w:sz="4" w:space="0" w:color="auto"/>
+        <w:bottom w:val="single" w:sz="4" w:space="0" w:color="auto"/>
+        <w:right w:val="single" w:sz="4" w:space="0" w:color="auto"/>
+        <w:insideH w:val="single" w:sz="4" w:space="0" w:color="auto"/>
+        <w:insideV w:val="single" w:sz="4" w:space="0" w:color="auto"/>
+      </w:tblBorders>
+    </w:tblPr>
+  </w:style>
 </w:styles>
 </file>
 

</xml_diff>